<commit_message>
Dodan opis problema i rjesenje i sitne izmjene
Dodan opis problema i rjesenje i sitne izmjene, također nadopunio sam
maticne brojeve studenta na naslovnici
</commit_message>
<xml_diff>
--- a/Dokumentacija/Zvijer_Autoškola.NET_projektna_dokumentacija.docx
+++ b/Dokumentacija/Zvijer_Autoškola.NET_projektna_dokumentacija.docx
@@ -303,21 +303,13 @@
         <w:rPr>
           <w:b/>
         </w:rPr>
-        <w:t xml:space="preserve">Zvonimir </w:t>
-      </w:r>
-      <w:proofErr w:type="spellStart"/>
+        <w:t>Zvonimir Carek, izvanredni student, MB:</w:t>
+      </w:r>
       <w:r>
         <w:rPr>
           <w:b/>
         </w:rPr>
-        <w:t>Carek</w:t>
-      </w:r>
-      <w:proofErr w:type="spellEnd"/>
-      <w:r>
-        <w:rPr>
-          <w:b/>
-        </w:rPr>
-        <w:t>, izvanredni student, MB:</w:t>
+        <w:t xml:space="preserve"> 42565/13-I</w:t>
       </w:r>
     </w:p>
     <w:p>
@@ -398,6 +390,18 @@
         </w:rPr>
         <w:t>, izvanredni student, MB:</w:t>
       </w:r>
+      <w:r>
+        <w:rPr>
+          <w:b/>
+        </w:rPr>
+        <w:t xml:space="preserve"> </w:t>
+      </w:r>
+      <w:r>
+        <w:rPr>
+          <w:b/>
+        </w:rPr>
+        <w:t>0297002190</w:t>
+      </w:r>
     </w:p>
     <w:p>
       <w:pPr>
@@ -440,6 +444,18 @@
           <w:b/>
         </w:rPr>
         <w:t>, izvanredni student, MB:</w:t>
+      </w:r>
+      <w:r>
+        <w:rPr>
+          <w:b/>
+        </w:rPr>
+        <w:t xml:space="preserve"> </w:t>
+      </w:r>
+      <w:r>
+        <w:rPr>
+          <w:b/>
+        </w:rPr>
+        <w:t>42649/13 - I</w:t>
       </w:r>
     </w:p>
     <w:p>
@@ -1305,13 +1321,8 @@
           <w:numId w:val="2"/>
         </w:numPr>
       </w:pPr>
-      <w:proofErr w:type="spellStart"/>
-      <w:r>
-        <w:t>Carek</w:t>
-      </w:r>
-      <w:proofErr w:type="spellEnd"/>
-      <w:r>
-        <w:t xml:space="preserve"> Zvonimir</w:t>
+      <w:r>
+        <w:t>Carek Zvonimir</w:t>
       </w:r>
     </w:p>
     <w:p>
@@ -1493,13 +1504,39 @@
         </w:numPr>
       </w:pPr>
       <w:r>
-        <w:t>S obzirom</w:t>
-      </w:r>
-      <w:r>
-        <w:t xml:space="preserve"> na to</w:t>
-      </w:r>
-      <w:r>
-        <w:t xml:space="preserve"> da </w:t>
+        <w:t xml:space="preserve">U standardnom poslovanju auto škole uočen je problem da sami zaposlenici nisu upoznati tko </w:t>
+      </w:r>
+      <w:proofErr w:type="spellStart"/>
+      <w:r>
+        <w:t>šta</w:t>
+      </w:r>
+      <w:proofErr w:type="spellEnd"/>
+      <w:r>
+        <w:t xml:space="preserve"> radi, ne postoji popis polaznika, nema podataka koji automobili autoškole moraju na servis u koje vrijeme, kada izlazi registracija i osiguranje za pojedini automobil, pojavljuje se problem inventara, zaposlenici ne znaju </w:t>
+      </w:r>
+      <w:proofErr w:type="spellStart"/>
+      <w:r>
+        <w:t>šta</w:t>
+      </w:r>
+      <w:proofErr w:type="spellEnd"/>
+      <w:r>
+        <w:t xml:space="preserve"> imaju, </w:t>
+      </w:r>
+      <w:proofErr w:type="spellStart"/>
+      <w:r>
+        <w:t>šta</w:t>
+      </w:r>
+      <w:proofErr w:type="spellEnd"/>
+      <w:r>
+        <w:t xml:space="preserve"> nemaju </w:t>
+      </w:r>
+      <w:proofErr w:type="spellStart"/>
+      <w:r>
+        <w:t>šta</w:t>
+      </w:r>
+      <w:proofErr w:type="spellEnd"/>
+      <w:r>
+        <w:t xml:space="preserve"> im fali. Da se razumijemo, zaposlenici mogu doći do tih informacija ali proces dobivanja informacija je dugotrajan, nije ažuran, i nije dostupan u potrebito vrijeme. Stoga se pokazala potreba programskog rješenja koje bi pomoglo </w:t>
       </w:r>
     </w:p>
     <w:p>
@@ -1526,7 +1563,19 @@
         </w:numPr>
       </w:pPr>
       <w:r>
-        <w:t>Rješenje ovog problema predstavljala bi aplikacija s povezanom bazom podataka. Baza podataka bi sadržavala relaciju sa popisom svih zaposlenika s njihovim atributima(), te relaciju sa popisom automobila().</w:t>
+        <w:t>Rješenje ovog problema predstavljala bi aplika</w:t>
+      </w:r>
+      <w:r>
+        <w:t>cija s povezanom bazom podataka koja bi sadržavala potrebite informacije za nesmetan, ažuran i pravovaljan rad, a kao važna prednost može se istaknuti efikasnost, koja bi se odrazila na zadovoljstvo zaposlenika ali sto je važnije i na profit tvrtke.</w:t>
+      </w:r>
+    </w:p>
+    <w:p>
+      <w:pPr>
+        <w:pStyle w:val="ListParagraph"/>
+        <w:ind w:left="1440"/>
+      </w:pPr>
+      <w:r>
+        <w:t xml:space="preserve"> Baza podataka bi sadržavala relaciju sa popisom svih zaposlenika s njihovim atributima(), te relaciju sa popisom automobila().</w:t>
       </w:r>
     </w:p>
     <w:p>
@@ -2108,13 +2157,8 @@
             <w:pPr>
               <w:jc w:val="left"/>
             </w:pPr>
-            <w:proofErr w:type="spellStart"/>
-            <w:r>
-              <w:t>Carek</w:t>
-            </w:r>
-            <w:proofErr w:type="spellEnd"/>
-            <w:r>
-              <w:t xml:space="preserve"> Zvonimir (voditelj tima)</w:t>
+            <w:r>
+              <w:t>Carek Zvonimir (voditelj tima)</w:t>
             </w:r>
           </w:p>
         </w:tc>
@@ -2989,7 +3033,7 @@
       <w:r>
         <w:rPr>
           <w:noProof/>
-          <w:lang w:eastAsia="ja-JP"/>
+          <w:lang w:eastAsia="hr-HR"/>
         </w:rPr>
         <w:drawing>
           <wp:inline distT="0" distB="0" distL="0" distR="0">
@@ -3038,7 +3082,7 @@
       <w:r>
         <w:rPr>
           <w:noProof/>
-          <w:lang w:eastAsia="ja-JP"/>
+          <w:lang w:eastAsia="hr-HR"/>
         </w:rPr>
         <w:lastRenderedPageBreak/>
         <w:drawing>
@@ -3118,6 +3162,10 @@
         <w:jc w:val="center"/>
       </w:pPr>
       <w:r>
+        <w:rPr>
+          <w:noProof/>
+          <w:lang w:eastAsia="hr-HR"/>
+        </w:rPr>
         <w:drawing>
           <wp:inline distT="0" distB="0" distL="0" distR="0">
             <wp:extent cx="4476750" cy="6038850"/>
@@ -3171,7 +3219,7 @@
           <w:color w:val="4F81BD" w:themeColor="accent1"/>
           <w:sz w:val="26"/>
           <w:szCs w:val="26"/>
-          <w:lang w:eastAsia="ja-JP"/>
+          <w:lang w:eastAsia="hr-HR"/>
         </w:rPr>
         <w:lastRenderedPageBreak/>
         <w:drawing>
@@ -8325,7 +8373,7 @@
             <w:r>
               <w:rPr>
                 <w:noProof/>
-                <w:lang w:eastAsia="ja-JP"/>
+                <w:lang w:eastAsia="hr-HR"/>
               </w:rPr>
               <w:drawing>
                 <wp:inline distT="0" distB="0" distL="0" distR="0">
@@ -8759,15 +8807,7 @@
                 <w:sz w:val="24"/>
                 <w:szCs w:val="24"/>
               </w:rPr>
-              <w:t>34.705</w:t>
-            </w:r>
-            <w:r>
-              <w:rPr>
-                <w:rFonts w:ascii="Times New Roman" w:hAnsi="Times New Roman" w:cs="Times New Roman"/>
-                <w:sz w:val="24"/>
-                <w:szCs w:val="24"/>
-              </w:rPr>
-              <w:t>,00 HRK</w:t>
+              <w:t>34.705,00 HRK</w:t>
             </w:r>
           </w:p>
         </w:tc>
@@ -8823,15 +8863,7 @@
                 <w:sz w:val="24"/>
                 <w:szCs w:val="24"/>
               </w:rPr>
-              <w:t>8.676</w:t>
-            </w:r>
-            <w:r>
-              <w:rPr>
-                <w:rFonts w:ascii="Times New Roman" w:hAnsi="Times New Roman" w:cs="Times New Roman"/>
-                <w:sz w:val="24"/>
-                <w:szCs w:val="24"/>
-              </w:rPr>
-              <w:t>,00 HRK</w:t>
+              <w:t>8.676,00 HRK</w:t>
             </w:r>
           </w:p>
         </w:tc>
@@ -11561,7 +11593,7 @@
 </file>
 
 <file path=customXml/itemProps1.xml><?xml version="1.0" encoding="utf-8"?>
-<ds:datastoreItem xmlns:ds="http://schemas.openxmlformats.org/officeDocument/2006/customXml" ds:itemID="{FB162FBE-A881-4B01-90BC-EAF67BFC94C6}">
+<ds:datastoreItem xmlns:ds="http://schemas.openxmlformats.org/officeDocument/2006/customXml" ds:itemID="{DDF8F219-FECC-4FD2-93E0-A20E32046FB7}">
   <ds:schemaRefs>
     <ds:schemaRef ds:uri="http://schemas.openxmlformats.org/officeDocument/2006/bibliography"/>
   </ds:schemaRefs>

</xml_diff>